<commit_message>
label names kind of similar?
</commit_message>
<xml_diff>
--- a/app/src/reportextension/layouts/PostedSalesInvoiceEmail.docx
+++ b/app/src/reportextension/layouts/PostedSalesInvoiceEmail.docx
@@ -7,6 +7,8 @@
         <w:id w:val="-1272858790"/>
         <w15:dataBinding w:prefixMappings="xmlns:ns0='urn:microsoft-dynamics-nav/reports/Standard_Sales_Invoice/1306/' " w:xpath="/ns0:NavWordReportXmlPart[1]/ns0:Header" w:storeItemID="{74736B11-50CB-4E5E-95D1-B16408CF2E08}"/>
         <w15:repeatingSection/>
+        <w:alias w:val="#Nav: /Header"/>
+        <w:tag w:val="#Nav: Standard_Sales_Invoice/1306"/>
       </w:sdtPr>
       <w:sdtContent>
         <w:sdt>
@@ -26,6 +28,8 @@
                 </w:placeholder>
                 <w:dataBinding w:prefixMappings="xmlns:ns0='urn:microsoft-dynamics-nav/reports/Standard_Sales_Invoice/1306/' " w:xpath="/ns0:NavWordReportXmlPart[1]/ns0:Header[1]/ns0:BillToContactEmail[1]" w:storeItemID="{74736B11-50CB-4E5E-95D1-B16408CF2E08}"/>
                 <w:text/>
+                <w:alias w:val="#Nav: /Header/BillToContactEmail"/>
+                <w:tag w:val="#Nav: Standard_Sales_Invoice/1306"/>
               </w:sdtPr>
               <w:sdtContent>
                 <w:p>
@@ -1377,7 +1381,9 @@
 </a:theme>
 </file>
 
-<file path=customXml/item1.xml>��< ? x m l   v e r s i o n = " 1 . 0 "   e n c o d i n g = " u t f - 1 6 " ? > < N a v W o r d R e p o r t X m l P a r t   x m l n s = " u r n : m i c r o s o f t - d y n a m i c s - n a v / r e p o r t s / S t a n d a r d _ S a l e s _ I n v o i c e / 1 3 0 6 / " > +<file path=customXml/item1.xml>��< ? x m l   v e r s i o n = " 1 . 0 "   e n c o d i n g = " u t f - 1 6 " ? > + 
+ < N a v W o r d R e p o r t X m l P a r t   x m l n s = " u r n : m i c r o s o f t - d y n a m i c s - n a v / r e p o r t s / S t a n d a r d _ S a l e s _ I n v o i c e / 1 3 0 6 / " >   
      < B C R e p o r t I n f o r m a t i o n >   
@@ -1527,7 +1533,7 @@
  
          < C o m p a n y P h o n e N o _ L b l > C o m p a n y P h o n e N o _ L b l < / C o m p a n y P h o n e N o _ L b l >   
-         < C o m p a n y P i c t u r e / > +         < C o m p a n y P i c t u r e   / >   
          < C o m p a n y R e g i s t r a t i o n N u m b e r > C o m p a n y R e g i s t r a t i o n N u m b e r < / C o m p a n y R e g i s t r a t i o n N u m b e r >   
@@ -1947,7 +1953,7 @@
  
          < P a y m e n t R e p o r t i n g A r g u m e n t >   
-             < P a y m e n t S e r v i c e L o g o / > +             < P a y m e n t S e r v i c e L o g o   / >   
              < P a y m e n t S e r v i c e L o g o _ U r l > P a y m e n t S e r v i c e L o g o _ U r l < / P a y m e n t S e r v i c e L o g o _ U r l >   

</xml_diff>